<commit_message>
actualizaciones a los reportes
</commit_message>
<xml_diff>
--- a/Front-SIPROE/public/assets/ConstanciaAsignacion.docx
+++ b/Front-SIPROE/public/assets/ConstanciaAsignacion.docx
@@ -121,7 +121,49 @@
           <w:color w:val="000000"/>
           <w:lang w:val="es-MX"/>
         </w:rPr>
-        <w:t>[NOMBRE DE LA UT]</w:t>
+        <w:t>[</w:t>
+      </w:r>
+      <w:r>
+        <w:rPr>
+          <w:rFonts w:ascii="Arial" w:eastAsiaTheme="minorHAnsi" w:hAnsi="Arial" w:cs="Arial"/>
+          <w:b/>
+          <w:bCs/>
+          <w:color w:val="000000"/>
+          <w:lang w:val="es-MX"/>
+        </w:rPr>
+        <w:t>[</w:t>
+      </w:r>
+      <w:proofErr w:type="spellStart"/>
+      <w:r>
+        <w:rPr>
+          <w:rFonts w:ascii="Arial" w:eastAsiaTheme="minorHAnsi" w:hAnsi="Arial" w:cs="Arial"/>
+          <w:b/>
+          <w:bCs/>
+          <w:color w:val="000000"/>
+          <w:lang w:val="es-MX"/>
+        </w:rPr>
+        <w:t>nombre_ut</w:t>
+      </w:r>
+      <w:proofErr w:type="spellEnd"/>
+      <w:r>
+        <w:rPr>
+          <w:rFonts w:ascii="Arial" w:eastAsiaTheme="minorHAnsi" w:hAnsi="Arial" w:cs="Arial"/>
+          <w:b/>
+          <w:bCs/>
+          <w:color w:val="000000"/>
+          <w:lang w:val="es-MX"/>
+        </w:rPr>
+        <w:t>]</w:t>
+      </w:r>
+      <w:r>
+        <w:rPr>
+          <w:rFonts w:ascii="Arial" w:eastAsiaTheme="minorHAnsi" w:hAnsi="Arial" w:cs="Arial"/>
+          <w:b/>
+          <w:bCs/>
+          <w:color w:val="000000"/>
+          <w:lang w:val="es-MX"/>
+        </w:rPr>
+        <w:t>]</w:t>
       </w:r>
       <w:r>
         <w:rPr>
@@ -155,7 +197,27 @@
           <w:color w:val="000000"/>
           <w:lang w:val="es-MX"/>
         </w:rPr>
-        <w:t>[CLAVE DE LA UT]</w:t>
+        <w:t>[</w:t>
+      </w:r>
+      <w:r>
+        <w:rPr>
+          <w:rFonts w:ascii="Arial" w:eastAsiaTheme="minorHAnsi" w:hAnsi="Arial" w:cs="Arial"/>
+          <w:b/>
+          <w:bCs/>
+          <w:color w:val="000000"/>
+          <w:lang w:val="es-MX"/>
+        </w:rPr>
+        <w:t>[clave]</w:t>
+      </w:r>
+      <w:r>
+        <w:rPr>
+          <w:rFonts w:ascii="Arial" w:eastAsiaTheme="minorHAnsi" w:hAnsi="Arial" w:cs="Arial"/>
+          <w:b/>
+          <w:bCs/>
+          <w:color w:val="000000"/>
+          <w:lang w:val="es-MX"/>
+        </w:rPr>
+        <w:t>]</w:t>
       </w:r>
       <w:r>
         <w:rPr>
@@ -181,7 +243,48 @@
           <w:color w:val="000000"/>
           <w:lang w:val="es-MX"/>
         </w:rPr>
-        <w:t>[NOMBRE DE LA DEMARCACIÓN]</w:t>
+        <w:t>[</w:t>
+      </w:r>
+      <w:r>
+        <w:rPr>
+          <w:rFonts w:ascii="Arial" w:eastAsiaTheme="minorHAnsi" w:hAnsi="Arial" w:cs="Arial"/>
+          <w:b/>
+          <w:bCs/>
+          <w:color w:val="000000"/>
+          <w:lang w:val="es-MX"/>
+        </w:rPr>
+        <w:t>[</w:t>
+      </w:r>
+      <w:proofErr w:type="spellStart"/>
+      <w:r>
+        <w:rPr>
+          <w:rFonts w:ascii="Arial" w:eastAsiaTheme="minorHAnsi" w:hAnsi="Arial" w:cs="Arial"/>
+          <w:b/>
+          <w:bCs/>
+          <w:color w:val="000000"/>
+        </w:rPr>
+        <w:t>nombre_demarcacion</w:t>
+      </w:r>
+      <w:proofErr w:type="spellEnd"/>
+      <w:r>
+        <w:rPr>
+          <w:rFonts w:ascii="Arial" w:eastAsiaTheme="minorHAnsi" w:hAnsi="Arial" w:cs="Arial"/>
+          <w:b/>
+          <w:bCs/>
+          <w:color w:val="000000"/>
+          <w:lang w:val="es-MX"/>
+        </w:rPr>
+        <w:t>]</w:t>
+      </w:r>
+      <w:r>
+        <w:rPr>
+          <w:rFonts w:ascii="Arial" w:eastAsiaTheme="minorHAnsi" w:hAnsi="Arial" w:cs="Arial"/>
+          <w:b/>
+          <w:bCs/>
+          <w:color w:val="000000"/>
+          <w:lang w:val="es-MX"/>
+        </w:rPr>
+        <w:t>]</w:t>
       </w:r>
       <w:r>
         <w:rPr>
@@ -230,7 +333,195 @@
           <w:color w:val="000000"/>
           <w:lang w:val="es-MX"/>
         </w:rPr>
-        <w:t>[día de la fecha de asignación]</w:t>
+        <w:t>[</w:t>
+      </w:r>
+      <w:r>
+        <w:rPr>
+          <w:rFonts w:ascii="Arial" w:eastAsiaTheme="minorHAnsi" w:hAnsi="Arial" w:cs="Arial"/>
+          <w:b/>
+          <w:bCs/>
+          <w:color w:val="000000"/>
+          <w:lang w:val="es-MX"/>
+        </w:rPr>
+        <w:t>[fecha]</w:t>
+      </w:r>
+      <w:r>
+        <w:rPr>
+          <w:rFonts w:ascii="Arial" w:eastAsiaTheme="minorHAnsi" w:hAnsi="Arial" w:cs="Arial"/>
+          <w:b/>
+          <w:bCs/>
+          <w:color w:val="000000"/>
+          <w:lang w:val="es-MX"/>
+        </w:rPr>
+        <w:t>]</w:t>
+      </w:r>
+      <w:r>
+        <w:rPr>
+          <w:rFonts w:ascii="Arial" w:eastAsiaTheme="minorHAnsi" w:hAnsi="Arial" w:cs="Arial"/>
+          <w:color w:val="000000"/>
+          <w:lang w:val="es-MX"/>
+        </w:rPr>
+        <w:t xml:space="preserve">, el Instituto Electoral de la Ciudad de México, a través de la Dirección Distrital </w:t>
+      </w:r>
+      <w:r>
+        <w:rPr>
+          <w:rFonts w:ascii="Arial" w:eastAsiaTheme="minorHAnsi" w:hAnsi="Arial" w:cs="Arial"/>
+          <w:b/>
+          <w:bCs/>
+          <w:color w:val="000000"/>
+          <w:lang w:val="es-MX"/>
+        </w:rPr>
+        <w:t>[</w:t>
+      </w:r>
+      <w:r>
+        <w:rPr>
+          <w:rFonts w:ascii="Arial" w:eastAsiaTheme="minorHAnsi" w:hAnsi="Arial" w:cs="Arial"/>
+          <w:b/>
+          <w:bCs/>
+          <w:color w:val="000000"/>
+          <w:lang w:val="es-MX"/>
+        </w:rPr>
+        <w:t>[distrito]</w:t>
+      </w:r>
+      <w:r>
+        <w:rPr>
+          <w:rFonts w:ascii="Arial" w:eastAsiaTheme="minorHAnsi" w:hAnsi="Arial" w:cs="Arial"/>
+          <w:b/>
+          <w:bCs/>
+          <w:color w:val="000000"/>
+          <w:lang w:val="es-MX"/>
+        </w:rPr>
+        <w:t>]</w:t>
+      </w:r>
+      <w:r>
+        <w:rPr>
+          <w:rFonts w:ascii="Arial" w:eastAsiaTheme="minorHAnsi" w:hAnsi="Arial" w:cs="Arial"/>
+          <w:b/>
+          <w:bCs/>
+          <w:color w:val="000000"/>
+          <w:lang w:val="es-MX"/>
+        </w:rPr>
+        <w:t xml:space="preserve">, </w:t>
+      </w:r>
+      <w:r>
+        <w:rPr>
+          <w:rFonts w:ascii="Arial" w:eastAsiaTheme="minorHAnsi" w:hAnsi="Arial" w:cs="Arial"/>
+          <w:color w:val="000000"/>
+          <w:lang w:val="es-MX"/>
+        </w:rPr>
+        <w:t>ubicada en [</w:t>
+      </w:r>
+      <w:r>
+        <w:rPr>
+          <w:rFonts w:ascii="Arial" w:eastAsiaTheme="minorHAnsi" w:hAnsi="Arial" w:cs="Arial"/>
+          <w:color w:val="000000"/>
+          <w:lang w:val="es-MX"/>
+        </w:rPr>
+        <w:t>[</w:t>
+      </w:r>
+      <w:r>
+        <w:rPr>
+          <w:rFonts w:ascii="Arial" w:eastAsiaTheme="minorHAnsi" w:hAnsi="Arial" w:cs="Arial"/>
+          <w:color w:val="000000"/>
+          <w:lang w:val="es-MX"/>
+        </w:rPr>
+        <w:t>domicilio</w:t>
+      </w:r>
+      <w:r>
+        <w:rPr>
+          <w:rFonts w:ascii="Arial" w:eastAsiaTheme="minorHAnsi" w:hAnsi="Arial" w:cs="Arial"/>
+          <w:color w:val="000000"/>
+          <w:lang w:val="es-MX"/>
+        </w:rPr>
+        <w:t>]]</w:t>
+      </w:r>
+      <w:r>
+        <w:rPr>
+          <w:rFonts w:ascii="Arial" w:eastAsiaTheme="minorHAnsi" w:hAnsi="Arial" w:cs="Arial"/>
+          <w:color w:val="000000"/>
+          <w:lang w:val="es-MX"/>
+        </w:rPr>
+        <w:t>, de esta Ciudad de México</w:t>
+      </w:r>
+      <w:r>
+        <w:rPr>
+          <w:rFonts w:ascii="Arial" w:eastAsiaTheme="minorHAnsi" w:hAnsi="Arial" w:cs="Arial"/>
+          <w:color w:val="000000"/>
+          <w:lang w:val="es-MX"/>
+        </w:rPr>
+        <w:t xml:space="preserve">, </w:t>
+      </w:r>
+      <w:r>
+        <w:rPr>
+          <w:rFonts w:ascii="Arial" w:eastAsiaTheme="minorHAnsi" w:hAnsi="Arial" w:cs="Arial"/>
+          <w:color w:val="000000"/>
+          <w:lang w:val="es-MX"/>
+        </w:rPr>
+        <w:t xml:space="preserve">por conducto de la </w:t>
+      </w:r>
+      <w:r>
+        <w:rPr>
+          <w:rFonts w:ascii="Arial" w:eastAsiaTheme="minorHAnsi" w:hAnsi="Arial" w:cs="Arial"/>
+          <w:color w:val="000000"/>
+          <w:lang w:val="es-MX"/>
+        </w:rPr>
+        <w:t xml:space="preserve">persona </w:t>
+      </w:r>
+      <w:r>
+        <w:rPr>
+          <w:rFonts w:ascii="Arial" w:eastAsiaTheme="minorHAnsi" w:hAnsi="Arial" w:cs="Arial"/>
+          <w:color w:val="000000"/>
+          <w:lang w:val="es-MX"/>
+        </w:rPr>
+        <w:t xml:space="preserve">Titular de Órgano Desconcentrado y la </w:t>
+      </w:r>
+      <w:r>
+        <w:rPr>
+          <w:rFonts w:ascii="Arial" w:eastAsiaTheme="minorHAnsi" w:hAnsi="Arial" w:cs="Arial"/>
+          <w:color w:val="000000"/>
+          <w:lang w:val="es-MX"/>
+        </w:rPr>
+        <w:t xml:space="preserve">persona titular de la </w:t>
+      </w:r>
+      <w:r>
+        <w:rPr>
+          <w:rFonts w:ascii="Arial" w:eastAsiaTheme="minorHAnsi" w:hAnsi="Arial" w:cs="Arial"/>
+          <w:color w:val="000000"/>
+          <w:lang w:val="es-MX"/>
+        </w:rPr>
+        <w:t>Secretar</w:t>
+      </w:r>
+      <w:r>
+        <w:rPr>
+          <w:rFonts w:ascii="Arial" w:eastAsiaTheme="minorHAnsi" w:hAnsi="Arial" w:cs="Arial"/>
+          <w:color w:val="000000"/>
+          <w:lang w:val="es-MX"/>
+        </w:rPr>
+        <w:t>í</w:t>
+      </w:r>
+      <w:r>
+        <w:rPr>
+          <w:rFonts w:ascii="Arial" w:eastAsiaTheme="minorHAnsi" w:hAnsi="Arial" w:cs="Arial"/>
+          <w:color w:val="000000"/>
+          <w:lang w:val="es-MX"/>
+        </w:rPr>
+        <w:t>a de Órgano Desconcentrado</w:t>
+      </w:r>
+      <w:r>
+        <w:rPr>
+          <w:rFonts w:ascii="Arial" w:eastAsiaTheme="minorHAnsi" w:hAnsi="Arial" w:cs="Arial"/>
+          <w:color w:val="000000"/>
+          <w:lang w:val="es-MX"/>
+        </w:rPr>
+        <w:t>, ambas</w:t>
+      </w:r>
+      <w:r>
+        <w:rPr>
+          <w:rFonts w:ascii="Arial" w:eastAsiaTheme="minorHAnsi" w:hAnsi="Arial" w:cs="Arial"/>
+          <w:color w:val="000000"/>
+          <w:lang w:val="es-MX"/>
+        </w:rPr>
+        <w:t xml:space="preserve"> de la Dirección Distrital citada,</w:t>
       </w:r>
       <w:r>
         <w:rPr>
@@ -243,12 +534,142 @@
       <w:r>
         <w:rPr>
           <w:rFonts w:ascii="Arial" w:eastAsiaTheme="minorHAnsi" w:hAnsi="Arial" w:cs="Arial"/>
+          <w:color w:val="000000"/>
+          <w:lang w:val="es-MX"/>
+        </w:rPr>
+        <w:t xml:space="preserve">en cumplimiento a lo dispuesto en la BASE </w:t>
+      </w:r>
+      <w:r>
+        <w:rPr>
+          <w:rFonts w:ascii="Arial" w:eastAsiaTheme="minorHAnsi" w:hAnsi="Arial" w:cs="Arial"/>
+          <w:color w:val="000000"/>
+          <w:lang w:val="es-MX"/>
+        </w:rPr>
+        <w:t xml:space="preserve">DECIMA de la Convocatoria para la Consulta de Presupuesto Participativo 2025, </w:t>
+      </w:r>
+      <w:r>
+        <w:rPr>
+          <w:rFonts w:ascii="Arial" w:eastAsiaTheme="minorHAnsi" w:hAnsi="Arial" w:cs="Arial"/>
+          <w:color w:val="000000"/>
+          <w:lang w:val="es-MX"/>
+        </w:rPr>
+        <w:t>se hace constar que esta Dirección Distrital</w:t>
+      </w:r>
+      <w:r>
+        <w:rPr>
+          <w:rFonts w:ascii="Arial" w:eastAsiaTheme="minorHAnsi" w:hAnsi="Arial" w:cs="Arial"/>
+          <w:color w:val="000000"/>
+          <w:lang w:val="es-MX"/>
+        </w:rPr>
+        <w:t>,</w:t>
+      </w:r>
+      <w:r>
+        <w:rPr>
+          <w:rFonts w:ascii="Arial" w:eastAsiaTheme="minorHAnsi" w:hAnsi="Arial" w:cs="Arial"/>
+          <w:color w:val="000000"/>
+          <w:lang w:val="es-MX"/>
+        </w:rPr>
+        <w:t xml:space="preserve"> en </w:t>
+      </w:r>
+      <w:r>
+        <w:rPr>
+          <w:rFonts w:ascii="Arial" w:eastAsiaTheme="minorHAnsi" w:hAnsi="Arial" w:cs="Arial"/>
+          <w:color w:val="000000"/>
+          <w:lang w:val="es-MX"/>
+        </w:rPr>
+        <w:t xml:space="preserve">cumplimiento </w:t>
+      </w:r>
+      <w:r>
+        <w:rPr>
+          <w:rFonts w:ascii="Arial" w:eastAsiaTheme="minorHAnsi" w:hAnsi="Arial" w:cs="Arial"/>
+          <w:color w:val="000000"/>
+          <w:lang w:val="es-MX"/>
+        </w:rPr>
+        <w:t xml:space="preserve">a la sentencia </w:t>
+      </w:r>
+      <w:r>
+        <w:rPr>
+          <w:rFonts w:ascii="Arial" w:eastAsiaTheme="minorHAnsi" w:hAnsi="Arial" w:cs="Arial"/>
+          <w:color w:val="000000"/>
+          <w:lang w:val="es-MX"/>
+        </w:rPr>
+        <w:t xml:space="preserve">dictada en el expediente </w:t>
+      </w:r>
+      <w:r>
+        <w:rPr>
+          <w:rFonts w:ascii="Arial" w:eastAsiaTheme="minorHAnsi" w:hAnsi="Arial" w:cs="Arial"/>
           <w:b/>
           <w:bCs/>
           <w:color w:val="000000"/>
           <w:lang w:val="es-MX"/>
         </w:rPr>
-        <w:t>de</w:t>
+        <w:t>[</w:t>
+      </w:r>
+      <w:r>
+        <w:rPr>
+          <w:rFonts w:ascii="Arial" w:eastAsiaTheme="minorHAnsi" w:hAnsi="Arial" w:cs="Arial"/>
+          <w:b/>
+          <w:bCs/>
+          <w:color w:val="000000"/>
+          <w:lang w:val="es-MX"/>
+        </w:rPr>
+        <w:t>[</w:t>
+      </w:r>
+      <w:proofErr w:type="spellStart"/>
+      <w:r>
+        <w:rPr>
+          <w:rFonts w:ascii="Arial" w:eastAsiaTheme="minorHAnsi" w:hAnsi="Arial" w:cs="Arial"/>
+          <w:color w:val="000000"/>
+        </w:rPr>
+        <w:t>numero</w:t>
+      </w:r>
+      <w:r>
+        <w:rPr>
+          <w:rFonts w:ascii="Arial" w:eastAsiaTheme="minorHAnsi" w:hAnsi="Arial" w:cs="Arial"/>
+          <w:b/>
+          <w:bCs/>
+          <w:i/>
+          <w:iCs/>
+          <w:color w:val="000000"/>
+          <w:u w:val="single"/>
+        </w:rPr>
+        <w:t>_</w:t>
+      </w:r>
+      <w:r>
+        <w:rPr>
+          <w:rFonts w:ascii="Arial" w:eastAsiaTheme="minorHAnsi" w:hAnsi="Arial" w:cs="Arial"/>
+          <w:color w:val="000000"/>
+        </w:rPr>
+        <w:t>expediente</w:t>
+      </w:r>
+      <w:proofErr w:type="spellEnd"/>
+      <w:r>
+        <w:rPr>
+          <w:rFonts w:ascii="Arial" w:eastAsiaTheme="minorHAnsi" w:hAnsi="Arial" w:cs="Arial"/>
+          <w:b/>
+          <w:bCs/>
+          <w:color w:val="000000"/>
+          <w:lang w:val="es-MX"/>
+        </w:rPr>
+        <w:t>]</w:t>
+      </w:r>
+      <w:r>
+        <w:rPr>
+          <w:rFonts w:ascii="Arial" w:eastAsiaTheme="minorHAnsi" w:hAnsi="Arial" w:cs="Arial"/>
+          <w:b/>
+          <w:bCs/>
+          <w:color w:val="000000"/>
+          <w:lang w:val="es-MX"/>
+        </w:rPr>
+        <w:t>]</w:t>
+      </w:r>
+      <w:r>
+        <w:rPr>
+          <w:rFonts w:ascii="Arial" w:eastAsiaTheme="minorHAnsi" w:hAnsi="Arial" w:cs="Arial"/>
+          <w:color w:val="000000"/>
+          <w:lang w:val="es-MX"/>
+        </w:rPr>
+        <w:t>,</w:t>
       </w:r>
       <w:r>
         <w:rPr>
@@ -261,12 +682,94 @@
       <w:r>
         <w:rPr>
           <w:rFonts w:ascii="Arial" w:eastAsiaTheme="minorHAnsi" w:hAnsi="Arial" w:cs="Arial"/>
+          <w:color w:val="000000"/>
+          <w:lang w:val="es-MX"/>
+        </w:rPr>
+        <w:t>de fecha</w:t>
+      </w:r>
+      <w:r>
+        <w:rPr>
+          <w:rFonts w:ascii="Arial" w:eastAsiaTheme="minorHAnsi" w:hAnsi="Arial" w:cs="Arial"/>
+          <w:color w:val="000000"/>
+          <w:lang w:val="es-MX"/>
+        </w:rPr>
+        <w:t xml:space="preserve"> </w:t>
+      </w:r>
+      <w:r>
+        <w:rPr>
+          <w:rFonts w:ascii="Arial" w:eastAsiaTheme="minorHAnsi" w:hAnsi="Arial" w:cs="Arial"/>
           <w:b/>
           <w:bCs/>
           <w:color w:val="000000"/>
           <w:lang w:val="es-MX"/>
         </w:rPr>
-        <w:t>[mes de la fecha de asignación]</w:t>
+        <w:t>[</w:t>
+      </w:r>
+      <w:r>
+        <w:rPr>
+          <w:rFonts w:ascii="Arial" w:eastAsiaTheme="minorHAnsi" w:hAnsi="Arial" w:cs="Arial"/>
+          <w:b/>
+          <w:bCs/>
+          <w:color w:val="000000"/>
+          <w:lang w:val="es-MX"/>
+        </w:rPr>
+        <w:t>[</w:t>
+      </w:r>
+      <w:proofErr w:type="spellStart"/>
+      <w:r>
+        <w:rPr>
+          <w:rFonts w:ascii="Arial" w:eastAsiaTheme="minorHAnsi" w:hAnsi="Arial" w:cs="Arial"/>
+          <w:b/>
+          <w:bCs/>
+          <w:color w:val="000000"/>
+          <w:lang w:val="es-MX"/>
+        </w:rPr>
+        <w:t>fecha_sentencia</w:t>
+      </w:r>
+      <w:proofErr w:type="spellEnd"/>
+      <w:r>
+        <w:rPr>
+          <w:rFonts w:ascii="Arial" w:eastAsiaTheme="minorHAnsi" w:hAnsi="Arial" w:cs="Arial"/>
+          <w:b/>
+          <w:bCs/>
+          <w:color w:val="000000"/>
+          <w:lang w:val="es-MX"/>
+        </w:rPr>
+        <w:t>]</w:t>
+      </w:r>
+      <w:r>
+        <w:rPr>
+          <w:rFonts w:ascii="Arial" w:eastAsiaTheme="minorHAnsi" w:hAnsi="Arial" w:cs="Arial"/>
+          <w:b/>
+          <w:bCs/>
+          <w:color w:val="000000"/>
+          <w:lang w:val="es-MX"/>
+        </w:rPr>
+        <w:t>]</w:t>
+      </w:r>
+      <w:r>
+        <w:rPr>
+          <w:rFonts w:ascii="Arial" w:eastAsiaTheme="minorHAnsi" w:hAnsi="Arial" w:cs="Arial"/>
+          <w:color w:val="000000"/>
+          <w:lang w:val="es-MX"/>
+        </w:rPr>
+        <w:t xml:space="preserve">, emitida por el Tribunal Electoral de la Ciudad de México, se realizó el procedimiento de asignación directa del numérico </w:t>
+      </w:r>
+      <w:r>
+        <w:rPr>
+          <w:rFonts w:ascii="Arial" w:eastAsiaTheme="minorHAnsi" w:hAnsi="Arial" w:cs="Arial"/>
+          <w:color w:val="000000"/>
+          <w:lang w:val="es-MX"/>
+        </w:rPr>
+        <w:t xml:space="preserve">identificador </w:t>
+      </w:r>
+      <w:r>
+        <w:rPr>
+          <w:rFonts w:ascii="Arial" w:eastAsiaTheme="minorHAnsi" w:hAnsi="Arial" w:cs="Arial"/>
+          <w:color w:val="000000"/>
+          <w:lang w:val="es-MX"/>
+        </w:rPr>
+        <w:t>consecutivo siguiente al último asignado</w:t>
       </w:r>
       <w:r>
         <w:rPr>
@@ -279,20 +782,20 @@
       <w:r>
         <w:rPr>
           <w:rFonts w:ascii="Arial" w:eastAsiaTheme="minorHAnsi" w:hAnsi="Arial" w:cs="Arial"/>
+          <w:color w:val="000000"/>
+          <w:lang w:val="es-MX"/>
+        </w:rPr>
+        <w:t xml:space="preserve">en el sorteo efectuado el </w:t>
+      </w:r>
+      <w:r>
+        <w:rPr>
+          <w:rFonts w:ascii="Arial" w:eastAsiaTheme="minorHAnsi" w:hAnsi="Arial" w:cs="Arial"/>
           <w:b/>
           <w:bCs/>
           <w:color w:val="000000"/>
           <w:lang w:val="es-MX"/>
         </w:rPr>
-        <w:t>de 2025</w:t>
-      </w:r>
-      <w:r>
-        <w:rPr>
-          <w:rFonts w:ascii="Arial" w:eastAsiaTheme="minorHAnsi" w:hAnsi="Arial" w:cs="Arial"/>
-          <w:color w:val="000000"/>
-          <w:lang w:val="es-MX"/>
-        </w:rPr>
-        <w:t xml:space="preserve">, el Instituto Electoral de la Ciudad de México, a través de la Dirección Distrital </w:t>
+        <w:t>[</w:t>
       </w:r>
       <w:r>
         <w:rPr>
@@ -302,365 +805,7 @@
           <w:color w:val="000000"/>
           <w:lang w:val="es-MX"/>
         </w:rPr>
-        <w:t>[número de la DD]</w:t>
-      </w:r>
-      <w:r>
-        <w:rPr>
-          <w:rFonts w:ascii="Arial" w:eastAsiaTheme="minorHAnsi" w:hAnsi="Arial" w:cs="Arial"/>
-          <w:b/>
-          <w:bCs/>
-          <w:color w:val="000000"/>
-          <w:lang w:val="es-MX"/>
-        </w:rPr>
-        <w:t xml:space="preserve">, </w:t>
-      </w:r>
-      <w:r>
-        <w:rPr>
-          <w:rFonts w:ascii="Arial" w:eastAsiaTheme="minorHAnsi" w:hAnsi="Arial" w:cs="Arial"/>
-          <w:color w:val="000000"/>
-          <w:lang w:val="es-MX"/>
-        </w:rPr>
-        <w:t xml:space="preserve">ubicada en [domicilio de la </w:t>
-      </w:r>
-      <w:proofErr w:type="spellStart"/>
-      <w:r>
-        <w:rPr>
-          <w:rFonts w:ascii="Arial" w:eastAsiaTheme="minorHAnsi" w:hAnsi="Arial" w:cs="Arial"/>
-          <w:color w:val="000000"/>
-          <w:lang w:val="es-MX"/>
-        </w:rPr>
-        <w:t>DD</w:t>
-      </w:r>
-      <w:proofErr w:type="spellEnd"/>
-      <w:r>
-        <w:rPr>
-          <w:rFonts w:ascii="Arial" w:eastAsiaTheme="minorHAnsi" w:hAnsi="Arial" w:cs="Arial"/>
-          <w:color w:val="000000"/>
-          <w:lang w:val="es-MX"/>
-        </w:rPr>
-        <w:t xml:space="preserve">], demarcación territorial [Demarcación de la </w:t>
-      </w:r>
-      <w:proofErr w:type="spellStart"/>
-      <w:r>
-        <w:rPr>
-          <w:rFonts w:ascii="Arial" w:eastAsiaTheme="minorHAnsi" w:hAnsi="Arial" w:cs="Arial"/>
-          <w:color w:val="000000"/>
-          <w:lang w:val="es-MX"/>
-        </w:rPr>
-        <w:t>DD</w:t>
-      </w:r>
-      <w:proofErr w:type="spellEnd"/>
-      <w:r>
-        <w:rPr>
-          <w:rFonts w:ascii="Arial" w:eastAsiaTheme="minorHAnsi" w:hAnsi="Arial" w:cs="Arial"/>
-          <w:color w:val="000000"/>
-          <w:lang w:val="es-MX"/>
-        </w:rPr>
-        <w:t>], C. P. [CP de la DD], de esta Ciudad de México</w:t>
-      </w:r>
-      <w:r>
-        <w:rPr>
-          <w:rFonts w:ascii="Arial" w:eastAsiaTheme="minorHAnsi" w:hAnsi="Arial" w:cs="Arial"/>
-          <w:color w:val="000000"/>
-          <w:lang w:val="es-MX"/>
-        </w:rPr>
-        <w:t xml:space="preserve">, </w:t>
-      </w:r>
-      <w:r>
-        <w:rPr>
-          <w:rFonts w:ascii="Arial" w:eastAsiaTheme="minorHAnsi" w:hAnsi="Arial" w:cs="Arial"/>
-          <w:color w:val="000000"/>
-          <w:lang w:val="es-MX"/>
-        </w:rPr>
-        <w:t xml:space="preserve">por conducto de la </w:t>
-      </w:r>
-      <w:r>
-        <w:rPr>
-          <w:rFonts w:ascii="Arial" w:eastAsiaTheme="minorHAnsi" w:hAnsi="Arial" w:cs="Arial"/>
-          <w:color w:val="000000"/>
-          <w:lang w:val="es-MX"/>
-        </w:rPr>
-        <w:t xml:space="preserve">persona </w:t>
-      </w:r>
-      <w:r>
-        <w:rPr>
-          <w:rFonts w:ascii="Arial" w:eastAsiaTheme="minorHAnsi" w:hAnsi="Arial" w:cs="Arial"/>
-          <w:color w:val="000000"/>
-          <w:lang w:val="es-MX"/>
-        </w:rPr>
-        <w:t xml:space="preserve">Titular de Órgano Desconcentrado y la </w:t>
-      </w:r>
-      <w:r>
-        <w:rPr>
-          <w:rFonts w:ascii="Arial" w:eastAsiaTheme="minorHAnsi" w:hAnsi="Arial" w:cs="Arial"/>
-          <w:color w:val="000000"/>
-          <w:lang w:val="es-MX"/>
-        </w:rPr>
-        <w:t xml:space="preserve">persona titular de la </w:t>
-      </w:r>
-      <w:r>
-        <w:rPr>
-          <w:rFonts w:ascii="Arial" w:eastAsiaTheme="minorHAnsi" w:hAnsi="Arial" w:cs="Arial"/>
-          <w:color w:val="000000"/>
-          <w:lang w:val="es-MX"/>
-        </w:rPr>
-        <w:t>Secretar</w:t>
-      </w:r>
-      <w:r>
-        <w:rPr>
-          <w:rFonts w:ascii="Arial" w:eastAsiaTheme="minorHAnsi" w:hAnsi="Arial" w:cs="Arial"/>
-          <w:color w:val="000000"/>
-          <w:lang w:val="es-MX"/>
-        </w:rPr>
-        <w:t>í</w:t>
-      </w:r>
-      <w:r>
-        <w:rPr>
-          <w:rFonts w:ascii="Arial" w:eastAsiaTheme="minorHAnsi" w:hAnsi="Arial" w:cs="Arial"/>
-          <w:color w:val="000000"/>
-          <w:lang w:val="es-MX"/>
-        </w:rPr>
-        <w:t>a de Órgano Desconcentrado</w:t>
-      </w:r>
-      <w:r>
-        <w:rPr>
-          <w:rFonts w:ascii="Arial" w:eastAsiaTheme="minorHAnsi" w:hAnsi="Arial" w:cs="Arial"/>
-          <w:color w:val="000000"/>
-          <w:lang w:val="es-MX"/>
-        </w:rPr>
-        <w:t>, ambas</w:t>
-      </w:r>
-      <w:r>
-        <w:rPr>
-          <w:rFonts w:ascii="Arial" w:eastAsiaTheme="minorHAnsi" w:hAnsi="Arial" w:cs="Arial"/>
-          <w:color w:val="000000"/>
-          <w:lang w:val="es-MX"/>
-        </w:rPr>
-        <w:t xml:space="preserve"> de la Dirección Distrital citada,</w:t>
-      </w:r>
-      <w:r>
-        <w:rPr>
-          <w:rFonts w:ascii="Arial" w:eastAsiaTheme="minorHAnsi" w:hAnsi="Arial" w:cs="Arial"/>
-          <w:color w:val="000000"/>
-          <w:lang w:val="es-MX"/>
-        </w:rPr>
-        <w:t xml:space="preserve"> </w:t>
-      </w:r>
-      <w:r>
-        <w:rPr>
-          <w:rFonts w:ascii="Arial" w:eastAsiaTheme="minorHAnsi" w:hAnsi="Arial" w:cs="Arial"/>
-          <w:color w:val="000000"/>
-          <w:lang w:val="es-MX"/>
-        </w:rPr>
-        <w:t xml:space="preserve">en cumplimiento a lo dispuesto en la BASE </w:t>
-      </w:r>
-      <w:r>
-        <w:rPr>
-          <w:rFonts w:ascii="Arial" w:eastAsiaTheme="minorHAnsi" w:hAnsi="Arial" w:cs="Arial"/>
-          <w:color w:val="000000"/>
-          <w:lang w:val="es-MX"/>
-        </w:rPr>
-        <w:t xml:space="preserve">DECIMA de la Convocatoria para la Consulta de Presupuesto Participativo 2025, </w:t>
-      </w:r>
-      <w:r>
-        <w:rPr>
-          <w:rFonts w:ascii="Arial" w:eastAsiaTheme="minorHAnsi" w:hAnsi="Arial" w:cs="Arial"/>
-          <w:color w:val="000000"/>
-          <w:lang w:val="es-MX"/>
-        </w:rPr>
-        <w:t>se hace constar que esta Dirección Distrital</w:t>
-      </w:r>
-      <w:r>
-        <w:rPr>
-          <w:rFonts w:ascii="Arial" w:eastAsiaTheme="minorHAnsi" w:hAnsi="Arial" w:cs="Arial"/>
-          <w:color w:val="000000"/>
-          <w:lang w:val="es-MX"/>
-        </w:rPr>
-        <w:t>,</w:t>
-      </w:r>
-      <w:r>
-        <w:rPr>
-          <w:rFonts w:ascii="Arial" w:eastAsiaTheme="minorHAnsi" w:hAnsi="Arial" w:cs="Arial"/>
-          <w:color w:val="000000"/>
-          <w:lang w:val="es-MX"/>
-        </w:rPr>
-        <w:t xml:space="preserve"> en </w:t>
-      </w:r>
-      <w:r>
-        <w:rPr>
-          <w:rFonts w:ascii="Arial" w:eastAsiaTheme="minorHAnsi" w:hAnsi="Arial" w:cs="Arial"/>
-          <w:color w:val="000000"/>
-          <w:lang w:val="es-MX"/>
-        </w:rPr>
-        <w:t xml:space="preserve">cumplimiento </w:t>
-      </w:r>
-      <w:r>
-        <w:rPr>
-          <w:rFonts w:ascii="Arial" w:eastAsiaTheme="minorHAnsi" w:hAnsi="Arial" w:cs="Arial"/>
-          <w:color w:val="000000"/>
-          <w:lang w:val="es-MX"/>
-        </w:rPr>
-        <w:t xml:space="preserve">a la sentencia </w:t>
-      </w:r>
-      <w:r>
-        <w:rPr>
-          <w:rFonts w:ascii="Arial" w:eastAsiaTheme="minorHAnsi" w:hAnsi="Arial" w:cs="Arial"/>
-          <w:color w:val="000000"/>
-          <w:lang w:val="es-MX"/>
-        </w:rPr>
-        <w:t xml:space="preserve">dictada en el expediente </w:t>
-      </w:r>
-      <w:r>
-        <w:rPr>
-          <w:rFonts w:ascii="Arial" w:eastAsiaTheme="minorHAnsi" w:hAnsi="Arial" w:cs="Arial"/>
-          <w:b/>
-          <w:bCs/>
-          <w:color w:val="000000"/>
-          <w:lang w:val="es-MX"/>
-        </w:rPr>
-        <w:t>[</w:t>
-      </w:r>
-      <w:r>
-        <w:rPr>
-          <w:rFonts w:ascii="Arial" w:eastAsiaTheme="minorHAnsi" w:hAnsi="Arial" w:cs="Arial"/>
-          <w:b/>
-          <w:bCs/>
-          <w:color w:val="000000"/>
-          <w:lang w:val="es-MX"/>
-        </w:rPr>
-        <w:t>Expediente</w:t>
-      </w:r>
-      <w:r>
-        <w:rPr>
-          <w:rFonts w:ascii="Arial" w:eastAsiaTheme="minorHAnsi" w:hAnsi="Arial" w:cs="Arial"/>
-          <w:b/>
-          <w:bCs/>
-          <w:color w:val="000000"/>
-          <w:lang w:val="es-MX"/>
-        </w:rPr>
-        <w:t>]</w:t>
-      </w:r>
-      <w:r>
-        <w:rPr>
-          <w:rFonts w:ascii="Arial" w:eastAsiaTheme="minorHAnsi" w:hAnsi="Arial" w:cs="Arial"/>
-          <w:color w:val="000000"/>
-          <w:lang w:val="es-MX"/>
-        </w:rPr>
-        <w:t>,</w:t>
-      </w:r>
-      <w:r>
-        <w:rPr>
-          <w:rFonts w:ascii="Arial" w:eastAsiaTheme="minorHAnsi" w:hAnsi="Arial" w:cs="Arial"/>
-          <w:color w:val="000000"/>
-          <w:lang w:val="es-MX"/>
-        </w:rPr>
-        <w:t xml:space="preserve"> </w:t>
-      </w:r>
-      <w:r>
-        <w:rPr>
-          <w:rFonts w:ascii="Arial" w:eastAsiaTheme="minorHAnsi" w:hAnsi="Arial" w:cs="Arial"/>
-          <w:color w:val="000000"/>
-          <w:lang w:val="es-MX"/>
-        </w:rPr>
-        <w:t>de fecha</w:t>
-      </w:r>
-      <w:r>
-        <w:rPr>
-          <w:rFonts w:ascii="Arial" w:eastAsiaTheme="minorHAnsi" w:hAnsi="Arial" w:cs="Arial"/>
-          <w:color w:val="000000"/>
-          <w:lang w:val="es-MX"/>
-        </w:rPr>
-        <w:t xml:space="preserve"> </w:t>
-      </w:r>
-      <w:r>
-        <w:rPr>
-          <w:rFonts w:ascii="Arial" w:eastAsiaTheme="minorHAnsi" w:hAnsi="Arial" w:cs="Arial"/>
-          <w:b/>
-          <w:bCs/>
-          <w:color w:val="000000"/>
-          <w:lang w:val="es-MX"/>
-        </w:rPr>
-        <w:t>[</w:t>
-      </w:r>
-      <w:r>
-        <w:rPr>
-          <w:rFonts w:ascii="Arial" w:eastAsiaTheme="minorHAnsi" w:hAnsi="Arial" w:cs="Arial"/>
-          <w:b/>
-          <w:bCs/>
-          <w:color w:val="000000"/>
-          <w:lang w:val="es-MX"/>
-        </w:rPr>
-        <w:t>Fecha de la sentencia</w:t>
-      </w:r>
-      <w:r>
-        <w:rPr>
-          <w:rFonts w:ascii="Arial" w:eastAsiaTheme="minorHAnsi" w:hAnsi="Arial" w:cs="Arial"/>
-          <w:b/>
-          <w:bCs/>
-          <w:color w:val="000000"/>
-          <w:lang w:val="es-MX"/>
-        </w:rPr>
-        <w:t>]</w:t>
-      </w:r>
-      <w:r>
-        <w:rPr>
-          <w:rFonts w:ascii="Arial" w:eastAsiaTheme="minorHAnsi" w:hAnsi="Arial" w:cs="Arial"/>
-          <w:color w:val="000000"/>
-          <w:lang w:val="es-MX"/>
-        </w:rPr>
-        <w:t xml:space="preserve">, emitida por el Tribunal Electoral de la Ciudad de México, se realizó el procedimiento de asignación directa del numérico </w:t>
-      </w:r>
-      <w:r>
-        <w:rPr>
-          <w:rFonts w:ascii="Arial" w:eastAsiaTheme="minorHAnsi" w:hAnsi="Arial" w:cs="Arial"/>
-          <w:color w:val="000000"/>
-          <w:lang w:val="es-MX"/>
-        </w:rPr>
-        <w:t xml:space="preserve">identificador </w:t>
-      </w:r>
-      <w:r>
-        <w:rPr>
-          <w:rFonts w:ascii="Arial" w:eastAsiaTheme="minorHAnsi" w:hAnsi="Arial" w:cs="Arial"/>
-          <w:color w:val="000000"/>
-          <w:lang w:val="es-MX"/>
-        </w:rPr>
-        <w:t>consecutivo siguiente al último asignado</w:t>
-      </w:r>
-      <w:r>
-        <w:rPr>
-          <w:rFonts w:ascii="Arial" w:eastAsiaTheme="minorHAnsi" w:hAnsi="Arial" w:cs="Arial"/>
-          <w:color w:val="000000"/>
-          <w:lang w:val="es-MX"/>
-        </w:rPr>
-        <w:t xml:space="preserve"> </w:t>
-      </w:r>
-      <w:r>
-        <w:rPr>
-          <w:rFonts w:ascii="Arial" w:eastAsiaTheme="minorHAnsi" w:hAnsi="Arial" w:cs="Arial"/>
-          <w:color w:val="000000"/>
-          <w:lang w:val="es-MX"/>
-        </w:rPr>
-        <w:t xml:space="preserve">en el sorteo efectuado el </w:t>
-      </w:r>
-      <w:r>
-        <w:rPr>
-          <w:rFonts w:ascii="Arial" w:eastAsiaTheme="minorHAnsi" w:hAnsi="Arial" w:cs="Arial"/>
-          <w:b/>
-          <w:bCs/>
-          <w:color w:val="000000"/>
-          <w:lang w:val="es-MX"/>
-        </w:rPr>
-        <w:t>[</w:t>
-      </w:r>
-      <w:r>
-        <w:rPr>
-          <w:rFonts w:ascii="Arial" w:eastAsiaTheme="minorHAnsi" w:hAnsi="Arial" w:cs="Arial"/>
-          <w:b/>
-          <w:bCs/>
-          <w:color w:val="000000"/>
-          <w:lang w:val="es-MX"/>
-        </w:rPr>
-        <w:t>Fecha en la que se realizó la asignación</w:t>
+        <w:t>[fecha]</w:t>
       </w:r>
       <w:r>
         <w:rPr>
@@ -767,9 +912,9 @@
         <w:tblLook w:val="04A0" w:firstRow="1" w:lastRow="0" w:firstColumn="1" w:lastColumn="0" w:noHBand="0" w:noVBand="1"/>
       </w:tblPr>
       <w:tblGrid>
-        <w:gridCol w:w="1864"/>
-        <w:gridCol w:w="1383"/>
-        <w:gridCol w:w="5972"/>
+        <w:gridCol w:w="1885"/>
+        <w:gridCol w:w="1670"/>
+        <w:gridCol w:w="5664"/>
       </w:tblGrid>
       <w:tr>
         <w:trPr>
@@ -877,7 +1022,7 @@
               <w:jc w:val="center"/>
               <w:rPr>
                 <w:rFonts w:ascii="Arial" w:hAnsi="Arial" w:cs="Arial"/>
-                <w:b/>
+                <w:bCs/>
                 <w:sz w:val="20"/>
                 <w:szCs w:val="20"/>
               </w:rPr>
@@ -889,17 +1034,20 @@
                 <w:sz w:val="20"/>
                 <w:szCs w:val="20"/>
               </w:rPr>
-              <w:t>[</w:t>
+              <w:t>[[#proyectos]]</w:t>
             </w:r>
-            <w:r>
+          </w:p>
+          <w:p>
+            <w:pPr>
+              <w:pStyle w:val="Encabezado"/>
+              <w:jc w:val="center"/>
               <w:rPr>
                 <w:rFonts w:ascii="Arial" w:hAnsi="Arial" w:cs="Arial"/>
                 <w:b/>
                 <w:sz w:val="20"/>
                 <w:szCs w:val="20"/>
               </w:rPr>
-              <w:t>IDENTIFICADOR NUMÉRICO</w:t>
-            </w:r>
+            </w:pPr>
             <w:r>
               <w:rPr>
                 <w:rFonts w:ascii="Arial" w:hAnsi="Arial" w:cs="Arial"/>
@@ -907,7 +1055,7 @@
                 <w:sz w:val="20"/>
                 <w:szCs w:val="20"/>
               </w:rPr>
-              <w:t>]</w:t>
+              <w:t>[[identificador]]</w:t>
             </w:r>
           </w:p>
         </w:tc>
@@ -935,7 +1083,7 @@
                 <w:sz w:val="20"/>
                 <w:szCs w:val="20"/>
               </w:rPr>
-              <w:t>[Folio de proyecto]</w:t>
+              <w:t>[[folio]]</w:t>
             </w:r>
           </w:p>
         </w:tc>
@@ -947,7 +1095,7 @@
           <w:p>
             <w:pPr>
               <w:pStyle w:val="Encabezado"/>
-              <w:jc w:val="both"/>
+              <w:jc w:val="center"/>
               <w:rPr>
                 <w:rFonts w:ascii="Arial" w:hAnsi="Arial" w:cs="Arial"/>
                 <w:bCs/>
@@ -962,7 +1110,7 @@
                 <w:sz w:val="20"/>
                 <w:szCs w:val="20"/>
               </w:rPr>
-              <w:t xml:space="preserve">[Texto completo del nombre del proyecto </w:t>
+              <w:t>[[</w:t>
             </w:r>
             <w:proofErr w:type="spellStart"/>
             <w:r>
@@ -972,7 +1120,7 @@
                 <w:sz w:val="20"/>
                 <w:szCs w:val="20"/>
               </w:rPr>
-              <w:t>xxxxxxxxxxxxxxxxxxxxxxxxxxxxxxxxxxxxxxxxxxxxxxxxxxxxxxxxx</w:t>
+              <w:t>nombre_proyecto</w:t>
             </w:r>
             <w:proofErr w:type="spellEnd"/>
             <w:r>
@@ -982,7 +1130,28 @@
                 <w:sz w:val="20"/>
                 <w:szCs w:val="20"/>
               </w:rPr>
-              <w:t>]</w:t>
+              <w:t>]]</w:t>
+            </w:r>
+          </w:p>
+          <w:p>
+            <w:pPr>
+              <w:pStyle w:val="Encabezado"/>
+              <w:jc w:val="center"/>
+              <w:rPr>
+                <w:rFonts w:ascii="Arial" w:hAnsi="Arial" w:cs="Arial"/>
+                <w:bCs/>
+                <w:sz w:val="20"/>
+                <w:szCs w:val="20"/>
+              </w:rPr>
+            </w:pPr>
+            <w:r>
+              <w:rPr>
+                <w:rFonts w:ascii="Arial" w:hAnsi="Arial" w:cs="Arial"/>
+                <w:bCs/>
+                <w:sz w:val="20"/>
+                <w:szCs w:val="20"/>
+              </w:rPr>
+              <w:t>[[/proyectos]]</w:t>
             </w:r>
           </w:p>
         </w:tc>
@@ -1037,7 +1206,17 @@
           <w:sz w:val="24"/>
           <w:szCs w:val="24"/>
         </w:rPr>
-        <w:t>Dirección Distrital __</w:t>
+        <w:t xml:space="preserve">Dirección Distrital </w:t>
+      </w:r>
+      <w:r>
+        <w:rPr>
+          <w:b/>
+          <w:bCs/>
+          <w:w w:val="105"/>
+          <w:sz w:val="24"/>
+          <w:szCs w:val="24"/>
+        </w:rPr>
+        <w:t>[[distrito]]</w:t>
       </w:r>
     </w:p>
     <w:p>
@@ -1422,7 +1601,45 @@
                 <w:color w:val="404040" w:themeColor="text1" w:themeTint="BF"/>
                 <w:sz w:val="20"/>
               </w:rPr>
-              <w:t>[Nombre de la persona Titular de OD]</w:t>
+              <w:t>[</w:t>
+            </w:r>
+            <w:r>
+              <w:rPr>
+                <w:rFonts w:ascii="Arial"/>
+                <w:b/>
+                <w:color w:val="404040" w:themeColor="text1" w:themeTint="BF"/>
+                <w:sz w:val="20"/>
+              </w:rPr>
+              <w:t>[</w:t>
+            </w:r>
+            <w:proofErr w:type="spellStart"/>
+            <w:r>
+              <w:rPr>
+                <w:rFonts w:ascii="Arial"/>
+                <w:b/>
+                <w:color w:val="404040" w:themeColor="text1" w:themeTint="BF"/>
+                <w:sz w:val="20"/>
+              </w:rPr>
+              <w:t>tod</w:t>
+            </w:r>
+            <w:proofErr w:type="spellEnd"/>
+            <w:r>
+              <w:rPr>
+                <w:rFonts w:ascii="Arial"/>
+                <w:b/>
+                <w:color w:val="404040" w:themeColor="text1" w:themeTint="BF"/>
+                <w:sz w:val="20"/>
+              </w:rPr>
+              <w:t>]</w:t>
+            </w:r>
+            <w:r>
+              <w:rPr>
+                <w:rFonts w:ascii="Arial"/>
+                <w:b/>
+                <w:color w:val="404040" w:themeColor="text1" w:themeTint="BF"/>
+                <w:sz w:val="20"/>
+              </w:rPr>
+              <w:t>]</w:t>
             </w:r>
           </w:p>
         </w:tc>
@@ -1516,9 +1733,8 @@
                 <w:color w:val="404040" w:themeColor="text1" w:themeTint="BF"/>
                 <w:sz w:val="20"/>
               </w:rPr>
-              <w:t xml:space="preserve">[Nombre de la persona </w:t>
+              <w:t>[</w:t>
             </w:r>
-            <w:proofErr w:type="gramStart"/>
             <w:r>
               <w:rPr>
                 <w:rFonts w:ascii="Arial"/>
@@ -1526,9 +1742,9 @@
                 <w:color w:val="404040" w:themeColor="text1" w:themeTint="BF"/>
                 <w:sz w:val="20"/>
               </w:rPr>
-              <w:t>Secretaria</w:t>
+              <w:t>[</w:t>
             </w:r>
-            <w:proofErr w:type="gramEnd"/>
+            <w:proofErr w:type="spellStart"/>
             <w:r>
               <w:rPr>
                 <w:rFonts w:ascii="Arial"/>
@@ -1536,7 +1752,26 @@
                 <w:color w:val="404040" w:themeColor="text1" w:themeTint="BF"/>
                 <w:sz w:val="20"/>
               </w:rPr>
-              <w:t xml:space="preserve"> de OD]</w:t>
+              <w:t>sod</w:t>
+            </w:r>
+            <w:proofErr w:type="spellEnd"/>
+            <w:r>
+              <w:rPr>
+                <w:rFonts w:ascii="Arial"/>
+                <w:b/>
+                <w:color w:val="404040" w:themeColor="text1" w:themeTint="BF"/>
+                <w:sz w:val="20"/>
+              </w:rPr>
+              <w:t>]</w:t>
+            </w:r>
+            <w:r>
+              <w:rPr>
+                <w:rFonts w:ascii="Arial"/>
+                <w:b/>
+                <w:color w:val="404040" w:themeColor="text1" w:themeTint="BF"/>
+                <w:sz w:val="20"/>
+              </w:rPr>
+              <w:t>]</w:t>
             </w:r>
           </w:p>
         </w:tc>
@@ -3565,7 +3800,6 @@
   <w:style w:type="character" w:default="1" w:styleId="Fuentedeprrafopredeter">
     <w:name w:val="Default Paragraph Font"/>
     <w:uiPriority w:val="1"/>
-    <w:semiHidden/>
     <w:unhideWhenUsed/>
   </w:style>
   <w:style w:type="table" w:default="1" w:styleId="Tablanormal">

</xml_diff>